<commit_message>
Fully combined Document for submission
</commit_message>
<xml_diff>
--- a/Week 6/CLC 6/Documentation.docx
+++ b/Week 6/CLC 6/Documentation.docx
@@ -215,6 +215,29 @@
           <w:sz w:val="24"/>
         </w:rPr>
       </w:pPr>
+      <w:r>
+        <w:rPr>
+          <w:rFonts w:ascii="Times New Roman" w:hAnsi="Times New Roman" w:cs="Times New Roman"/>
+          <w:sz w:val="24"/>
+        </w:rPr>
+        <w:t xml:space="preserve">The second half of the assignment calls for factors that exist that slow down java based applications. Then once the best three factors are picked, finding if those factors can be alleviated </w:t>
+      </w:r>
+      <w:proofErr w:type="gramStart"/>
+      <w:r>
+        <w:rPr>
+          <w:rFonts w:ascii="Times New Roman" w:hAnsi="Times New Roman" w:cs="Times New Roman"/>
+          <w:sz w:val="24"/>
+        </w:rPr>
+        <w:t>by the use of</w:t>
+      </w:r>
+      <w:proofErr w:type="gramEnd"/>
+      <w:r>
+        <w:rPr>
+          <w:rFonts w:ascii="Times New Roman" w:hAnsi="Times New Roman" w:cs="Times New Roman"/>
+          <w:sz w:val="24"/>
+        </w:rPr>
+        <w:t xml:space="preserve"> parallel programming. </w:t>
+      </w:r>
     </w:p>
     <w:p>
       <w:pPr>
@@ -273,7 +296,15 @@
           <w:rFonts w:ascii="Times New Roman" w:hAnsi="Times New Roman" w:cs="Times New Roman"/>
           <w:sz w:val="24"/>
         </w:rPr>
-        <w:t xml:space="preserve"> Specifically, Fork is when the work is broken down and passed into different processors. Join is when the work is merged and passed back up the chain to </w:t>
+        <w:t xml:space="preserve"> Specifically, Fork is when the work is broken down and passed </w:t>
+      </w:r>
+      <w:r>
+        <w:rPr>
+          <w:rFonts w:ascii="Times New Roman" w:hAnsi="Times New Roman" w:cs="Times New Roman"/>
+          <w:sz w:val="24"/>
+        </w:rPr>
+        <w:lastRenderedPageBreak/>
+        <w:t xml:space="preserve">into different processors. Join is when the work is merged and passed back up the chain to </w:t>
       </w:r>
       <w:r>
         <w:rPr>
@@ -308,8 +339,140 @@
           <w:rFonts w:ascii="Times New Roman" w:hAnsi="Times New Roman" w:cs="Times New Roman"/>
           <w:sz w:val="24"/>
         </w:rPr>
-        <w:lastRenderedPageBreak/>
-        <w:t>Answer</w:t>
+        <w:t xml:space="preserve">There are many factors that can hinder the execution of an application, in my mind, the most important and obvious would be hardware. </w:t>
+      </w:r>
+    </w:p>
+    <w:p>
+      <w:pPr>
+        <w:pStyle w:val="ListParagraph"/>
+        <w:numPr>
+          <w:ilvl w:val="0"/>
+          <w:numId w:val="6"/>
+        </w:numPr>
+        <w:spacing w:after="0" w:line="480" w:lineRule="auto"/>
+        <w:rPr>
+          <w:rFonts w:ascii="Times New Roman" w:hAnsi="Times New Roman" w:cs="Times New Roman"/>
+          <w:sz w:val="24"/>
+        </w:rPr>
+      </w:pPr>
+      <w:r>
+        <w:rPr>
+          <w:rFonts w:ascii="Times New Roman" w:hAnsi="Times New Roman" w:cs="Times New Roman"/>
+          <w:sz w:val="24"/>
+        </w:rPr>
+        <w:t>Hardware is not unlimited even when using the cloud and dynamically expanding hardware, once the CPU hits its maximum load, the application suffers. Magically adding hardware out of thin air is impossible, but accessing 100% of the hardware available is key when optimizing applications. This is where fork/join comes into play to task multiple processes</w:t>
+      </w:r>
+      <w:r>
+        <w:rPr>
+          <w:rFonts w:ascii="Times New Roman" w:hAnsi="Times New Roman" w:cs="Times New Roman"/>
+          <w:sz w:val="24"/>
+        </w:rPr>
+        <w:t xml:space="preserve"> to execute simultaneously.</w:t>
+      </w:r>
+    </w:p>
+    <w:p>
+      <w:pPr>
+        <w:pStyle w:val="ListParagraph"/>
+        <w:numPr>
+          <w:ilvl w:val="0"/>
+          <w:numId w:val="6"/>
+        </w:numPr>
+        <w:spacing w:after="0" w:line="480" w:lineRule="auto"/>
+        <w:rPr>
+          <w:rFonts w:ascii="Times New Roman" w:hAnsi="Times New Roman" w:cs="Times New Roman"/>
+          <w:sz w:val="24"/>
+        </w:rPr>
+      </w:pPr>
+      <w:r>
+        <w:rPr>
+          <w:rFonts w:ascii="Times New Roman" w:hAnsi="Times New Roman" w:cs="Times New Roman"/>
+          <w:sz w:val="24"/>
+        </w:rPr>
+        <w:t xml:space="preserve">Logging is an exhausting feature. Logging uses up power, processes, and memory. </w:t>
+      </w:r>
+      <w:r>
+        <w:rPr>
+          <w:rFonts w:ascii="Times New Roman" w:hAnsi="Times New Roman" w:cs="Times New Roman"/>
+          <w:sz w:val="24"/>
+        </w:rPr>
+        <w:t>While debug logging will help in certain situations, in production environments, keep the logging to a minimum level (perhaps ‘INFO’ or ‘WARN’ log4j levels). An additional side effect of excessive logging is Disk drives filling up</w:t>
+      </w:r>
+      <w:r>
+        <w:rPr>
+          <w:rFonts w:ascii="Times New Roman" w:hAnsi="Times New Roman" w:cs="Times New Roman"/>
+          <w:sz w:val="24"/>
+        </w:rPr>
+        <w:t xml:space="preserve">, </w:t>
+      </w:r>
+      <w:r>
+        <w:rPr>
+          <w:rFonts w:ascii="Times New Roman" w:hAnsi="Times New Roman" w:cs="Times New Roman"/>
+          <w:sz w:val="24"/>
+        </w:rPr>
+        <w:t>which can have its own consequences.</w:t>
+      </w:r>
+      <w:r>
+        <w:rPr>
+          <w:rFonts w:ascii="Times New Roman" w:hAnsi="Times New Roman" w:cs="Times New Roman"/>
+          <w:sz w:val="24"/>
+        </w:rPr>
+        <w:t xml:space="preserve"> (</w:t>
+      </w:r>
+      <w:r>
+        <w:rPr>
+          <w:rFonts w:ascii="Times New Roman" w:hAnsi="Times New Roman" w:cs="Times New Roman"/>
+          <w:sz w:val="24"/>
+        </w:rPr>
+        <w:t>K</w:t>
+      </w:r>
+      <w:r>
+        <w:rPr>
+          <w:rFonts w:ascii="Times New Roman" w:hAnsi="Times New Roman" w:cs="Times New Roman"/>
+          <w:sz w:val="24"/>
+        </w:rPr>
+        <w:t xml:space="preserve">arun </w:t>
+      </w:r>
+      <w:r>
+        <w:rPr>
+          <w:rFonts w:ascii="Times New Roman" w:hAnsi="Times New Roman" w:cs="Times New Roman"/>
+          <w:sz w:val="24"/>
+        </w:rPr>
+        <w:t>S</w:t>
+      </w:r>
+      <w:r>
+        <w:rPr>
+          <w:rFonts w:ascii="Times New Roman" w:hAnsi="Times New Roman" w:cs="Times New Roman"/>
+          <w:sz w:val="24"/>
+        </w:rPr>
+        <w:t>ubramanian. 2014.)</w:t>
+      </w:r>
+      <w:r>
+        <w:rPr>
+          <w:rFonts w:ascii="Times New Roman" w:hAnsi="Times New Roman" w:cs="Times New Roman"/>
+          <w:sz w:val="24"/>
+        </w:rPr>
+        <w:t xml:space="preserve"> Logging can be minimized by parallel programming with both reading and writing.</w:t>
+      </w:r>
+    </w:p>
+    <w:p>
+      <w:pPr>
+        <w:pStyle w:val="ListParagraph"/>
+        <w:numPr>
+          <w:ilvl w:val="0"/>
+          <w:numId w:val="6"/>
+        </w:numPr>
+        <w:spacing w:after="0" w:line="480" w:lineRule="auto"/>
+        <w:rPr>
+          <w:rFonts w:ascii="Times New Roman" w:hAnsi="Times New Roman" w:cs="Times New Roman"/>
+          <w:sz w:val="24"/>
+        </w:rPr>
+      </w:pPr>
+      <w:r>
+        <w:rPr>
+          <w:rFonts w:ascii="Times New Roman" w:hAnsi="Times New Roman" w:cs="Times New Roman"/>
+          <w:sz w:val="24"/>
+        </w:rPr>
+        <w:t>(Mathew’s input)</w:t>
       </w:r>
     </w:p>
     <w:p>
@@ -397,8 +560,6 @@
         </w:rPr>
         <w:t xml:space="preserve">. </w:t>
       </w:r>
-      <w:bookmarkStart w:id="0" w:name="_GoBack"/>
-      <w:bookmarkEnd w:id="0"/>
     </w:p>
     <w:p>
       <w:pPr>
@@ -531,40 +692,80 @@
           <w:sz w:val="24"/>
         </w:rPr>
       </w:pPr>
-    </w:p>
-    <w:p>
-      <w:pPr>
-        <w:spacing w:after="0" w:line="480" w:lineRule="auto"/>
-        <w:rPr>
-          <w:rFonts w:ascii="Times New Roman" w:hAnsi="Times New Roman" w:cs="Times New Roman"/>
-          <w:sz w:val="24"/>
-        </w:rPr>
-      </w:pPr>
-    </w:p>
-    <w:p>
-      <w:pPr>
-        <w:spacing w:after="0" w:line="480" w:lineRule="auto"/>
-        <w:rPr>
-          <w:rFonts w:ascii="Times New Roman" w:hAnsi="Times New Roman" w:cs="Times New Roman"/>
-          <w:sz w:val="24"/>
-        </w:rPr>
-      </w:pPr>
-    </w:p>
-    <w:p>
-      <w:pPr>
-        <w:spacing w:after="0" w:line="480" w:lineRule="auto"/>
-        <w:rPr>
-          <w:rFonts w:ascii="Times New Roman" w:hAnsi="Times New Roman" w:cs="Times New Roman"/>
-          <w:sz w:val="24"/>
-        </w:rPr>
-      </w:pPr>
-    </w:p>
-    <w:p>
-      <w:pPr>
+      <w:r>
+        <w:rPr>
+          <w:rFonts w:ascii="Times New Roman" w:hAnsi="Times New Roman" w:cs="Times New Roman"/>
+          <w:sz w:val="24"/>
+        </w:rPr>
+        <w:t>Logging</w:t>
+      </w:r>
+    </w:p>
+    <w:p>
+      <w:pPr>
+        <w:spacing w:after="0" w:line="480" w:lineRule="auto"/>
+        <w:rPr>
+          <w:rFonts w:ascii="Times New Roman" w:hAnsi="Times New Roman" w:cs="Times New Roman"/>
+          <w:sz w:val="24"/>
+        </w:rPr>
+      </w:pPr>
+      <w:r>
+        <w:rPr>
+          <w:rFonts w:ascii="Times New Roman" w:hAnsi="Times New Roman" w:cs="Times New Roman"/>
+          <w:noProof/>
+          <w:sz w:val="24"/>
+        </w:rPr>
+        <w:lastRenderedPageBreak/>
+        <w:drawing>
+          <wp:inline distT="0" distB="0" distL="0" distR="0" wp14:anchorId="7BA49185" wp14:editId="1BD92D33">
+            <wp:extent cx="4426177" cy="3225966"/>
+            <wp:effectExtent l="0" t="0" r="0" b="0"/>
+            <wp:docPr id="2" name="Picture 2" descr="Screen Clipping"/>
+            <wp:cNvGraphicFramePr>
+              <a:graphicFrameLocks xmlns:a="http://schemas.openxmlformats.org/drawingml/2006/main" noChangeAspect="1"/>
+            </wp:cNvGraphicFramePr>
+            <a:graphic xmlns:a="http://schemas.openxmlformats.org/drawingml/2006/main">
+              <a:graphicData uri="http://schemas.openxmlformats.org/drawingml/2006/picture">
+                <pic:pic xmlns:pic="http://schemas.openxmlformats.org/drawingml/2006/picture">
+                  <pic:nvPicPr>
+                    <pic:cNvPr id="2" name="FDCD338.tmp"/>
+                    <pic:cNvPicPr/>
+                  </pic:nvPicPr>
+                  <pic:blipFill>
+                    <a:blip r:embed="rId7">
+                      <a:extLst>
+                        <a:ext uri="{28A0092B-C50C-407E-A947-70E740481C1C}">
+                          <a14:useLocalDpi xmlns:a14="http://schemas.microsoft.com/office/drawing/2010/main" val="0"/>
+                        </a:ext>
+                      </a:extLst>
+                    </a:blip>
+                    <a:stretch>
+                      <a:fillRect/>
+                    </a:stretch>
+                  </pic:blipFill>
+                  <pic:spPr>
+                    <a:xfrm>
+                      <a:off x="0" y="0"/>
+                      <a:ext cx="4426177" cy="3225966"/>
+                    </a:xfrm>
+                    <a:prstGeom prst="rect">
+                      <a:avLst/>
+                    </a:prstGeom>
+                  </pic:spPr>
+                </pic:pic>
+              </a:graphicData>
+            </a:graphic>
+          </wp:inline>
+        </w:drawing>
+      </w:r>
+    </w:p>
+    <w:p>
+      <w:pPr>
+        <w:spacing w:after="0" w:line="480" w:lineRule="auto"/>
         <w:rPr>
           <w:rFonts w:ascii="Times New Roman" w:hAnsi="Times New Roman" w:cs="Times New Roman"/>
           <w:b/>
           <w:sz w:val="24"/>
+          <w:u w:val="single"/>
         </w:rPr>
       </w:pPr>
       <w:r>
@@ -572,6 +773,225 @@
           <w:rFonts w:ascii="Times New Roman" w:hAnsi="Times New Roman" w:cs="Times New Roman"/>
           <w:b/>
           <w:sz w:val="24"/>
+          <w:u w:val="single"/>
+        </w:rPr>
+        <w:t>Mathew</w:t>
+      </w:r>
+    </w:p>
+    <w:p>
+      <w:pPr>
+        <w:spacing w:after="0" w:line="480" w:lineRule="auto"/>
+        <w:rPr>
+          <w:rFonts w:ascii="Times New Roman" w:hAnsi="Times New Roman" w:cs="Times New Roman"/>
+          <w:sz w:val="24"/>
+          <w:u w:val="single"/>
+        </w:rPr>
+      </w:pPr>
+      <w:r>
+        <w:rPr>
+          <w:rFonts w:ascii="Times New Roman" w:hAnsi="Times New Roman" w:cs="Times New Roman"/>
+          <w:sz w:val="24"/>
+          <w:u w:val="single"/>
+        </w:rPr>
+        <w:t>Approach:</w:t>
+      </w:r>
+    </w:p>
+    <w:p>
+      <w:pPr>
+        <w:spacing w:after="0" w:line="480" w:lineRule="auto"/>
+        <w:rPr>
+          <w:rFonts w:ascii="Times New Roman" w:hAnsi="Times New Roman" w:cs="Times New Roman"/>
+          <w:sz w:val="24"/>
+        </w:rPr>
+      </w:pPr>
+      <w:r>
+        <w:rPr>
+          <w:rFonts w:ascii="Times New Roman" w:hAnsi="Times New Roman" w:cs="Times New Roman"/>
+          <w:sz w:val="24"/>
+        </w:rPr>
+        <w:t>I created a very large array of random integers and had the program add them all together. I had some trouble using the fork method to make this work properly, but after a lot of research I got it to work properly. I think with more computations the fork method would speed up processes with arrays, especially sorting. I also think that loading images would be a good thing to use parallel programming to achieve.</w:t>
+      </w:r>
+    </w:p>
+    <w:p>
+      <w:pPr>
+        <w:spacing w:after="0" w:line="480" w:lineRule="auto"/>
+        <w:rPr>
+          <w:rFonts w:ascii="Times New Roman" w:hAnsi="Times New Roman" w:cs="Times New Roman"/>
+          <w:sz w:val="24"/>
+        </w:rPr>
+      </w:pPr>
+    </w:p>
+    <w:p>
+      <w:pPr>
+        <w:spacing w:after="0" w:line="480" w:lineRule="auto"/>
+        <w:rPr>
+          <w:rFonts w:ascii="Times New Roman" w:hAnsi="Times New Roman" w:cs="Times New Roman"/>
+          <w:sz w:val="24"/>
+          <w:u w:val="single"/>
+        </w:rPr>
+      </w:pPr>
+      <w:r>
+        <w:rPr>
+          <w:rFonts w:ascii="Times New Roman" w:hAnsi="Times New Roman" w:cs="Times New Roman"/>
+          <w:sz w:val="24"/>
+          <w:u w:val="single"/>
+        </w:rPr>
+        <w:t>Array Sum Slowdown</w:t>
+      </w:r>
+    </w:p>
+    <w:p>
+      <w:pPr>
+        <w:spacing w:after="0" w:line="480" w:lineRule="auto"/>
+        <w:rPr>
+          <w:rFonts w:ascii="Times New Roman" w:hAnsi="Times New Roman" w:cs="Times New Roman"/>
+          <w:sz w:val="24"/>
+        </w:rPr>
+      </w:pPr>
+      <w:r>
+        <w:rPr>
+          <w:noProof/>
+        </w:rPr>
+        <w:lastRenderedPageBreak/>
+        <w:drawing>
+          <wp:inline distT="0" distB="0" distL="0" distR="0" wp14:anchorId="2D7CB90C" wp14:editId="24D3BA62">
+            <wp:extent cx="5943600" cy="3341370"/>
+            <wp:effectExtent l="0" t="0" r="0" b="0"/>
+            <wp:docPr id="3" name="Picture 3"/>
+            <wp:cNvGraphicFramePr>
+              <a:graphicFrameLocks xmlns:a="http://schemas.openxmlformats.org/drawingml/2006/main" noChangeAspect="1"/>
+            </wp:cNvGraphicFramePr>
+            <a:graphic xmlns:a="http://schemas.openxmlformats.org/drawingml/2006/main">
+              <a:graphicData uri="http://schemas.openxmlformats.org/drawingml/2006/picture">
+                <pic:pic xmlns:pic="http://schemas.openxmlformats.org/drawingml/2006/picture">
+                  <pic:nvPicPr>
+                    <pic:cNvPr id="1" name=""/>
+                    <pic:cNvPicPr/>
+                  </pic:nvPicPr>
+                  <pic:blipFill>
+                    <a:blip r:embed="rId8"/>
+                    <a:stretch>
+                      <a:fillRect/>
+                    </a:stretch>
+                  </pic:blipFill>
+                  <pic:spPr>
+                    <a:xfrm>
+                      <a:off x="0" y="0"/>
+                      <a:ext cx="5943600" cy="3341370"/>
+                    </a:xfrm>
+                    <a:prstGeom prst="rect">
+                      <a:avLst/>
+                    </a:prstGeom>
+                  </pic:spPr>
+                </pic:pic>
+              </a:graphicData>
+            </a:graphic>
+          </wp:inline>
+        </w:drawing>
+      </w:r>
+    </w:p>
+    <w:p>
+      <w:pPr>
+        <w:spacing w:after="0" w:line="480" w:lineRule="auto"/>
+        <w:rPr>
+          <w:rFonts w:ascii="Times New Roman" w:hAnsi="Times New Roman" w:cs="Times New Roman"/>
+          <w:sz w:val="24"/>
+        </w:rPr>
+      </w:pPr>
+    </w:p>
+    <w:p>
+      <w:pPr>
+        <w:spacing w:after="0" w:line="480" w:lineRule="auto"/>
+        <w:rPr>
+          <w:rFonts w:ascii="Times New Roman" w:hAnsi="Times New Roman" w:cs="Times New Roman"/>
+          <w:sz w:val="24"/>
+        </w:rPr>
+      </w:pPr>
+      <w:r>
+        <w:rPr>
+          <w:rFonts w:ascii="Times New Roman" w:hAnsi="Times New Roman" w:cs="Times New Roman"/>
+          <w:sz w:val="24"/>
+          <w:u w:val="single"/>
+        </w:rPr>
+        <w:t>Faster Array Sum</w:t>
+      </w:r>
+    </w:p>
+    <w:p>
+      <w:pPr>
+        <w:spacing w:after="0" w:line="480" w:lineRule="auto"/>
+        <w:rPr>
+          <w:rFonts w:ascii="Times New Roman" w:hAnsi="Times New Roman" w:cs="Times New Roman"/>
+          <w:sz w:val="24"/>
+        </w:rPr>
+      </w:pPr>
+      <w:r>
+        <w:rPr>
+          <w:rFonts w:ascii="Times New Roman" w:hAnsi="Times New Roman" w:cs="Times New Roman"/>
+          <w:noProof/>
+          <w:sz w:val="24"/>
+        </w:rPr>
+        <w:drawing>
+          <wp:inline distT="0" distB="0" distL="0" distR="0" wp14:anchorId="69A1FDD7" wp14:editId="069422CF">
+            <wp:extent cx="5934075" cy="3333750"/>
+            <wp:effectExtent l="0" t="0" r="9525" b="0"/>
+            <wp:docPr id="4" name="Picture 4"/>
+            <wp:cNvGraphicFramePr>
+              <a:graphicFrameLocks xmlns:a="http://schemas.openxmlformats.org/drawingml/2006/main" noChangeAspect="1"/>
+            </wp:cNvGraphicFramePr>
+            <a:graphic xmlns:a="http://schemas.openxmlformats.org/drawingml/2006/main">
+              <a:graphicData uri="http://schemas.openxmlformats.org/drawingml/2006/picture">
+                <pic:pic xmlns:pic="http://schemas.openxmlformats.org/drawingml/2006/picture">
+                  <pic:nvPicPr>
+                    <pic:cNvPr id="0" name="Picture 2"/>
+                    <pic:cNvPicPr>
+                      <a:picLocks noChangeAspect="1" noChangeArrowheads="1"/>
+                    </pic:cNvPicPr>
+                  </pic:nvPicPr>
+                  <pic:blipFill>
+                    <a:blip r:embed="rId9">
+                      <a:extLst>
+                        <a:ext uri="{28A0092B-C50C-407E-A947-70E740481C1C}">
+                          <a14:useLocalDpi xmlns:a14="http://schemas.microsoft.com/office/drawing/2010/main" val="0"/>
+                        </a:ext>
+                      </a:extLst>
+                    </a:blip>
+                    <a:srcRect/>
+                    <a:stretch>
+                      <a:fillRect/>
+                    </a:stretch>
+                  </pic:blipFill>
+                  <pic:spPr bwMode="auto">
+                    <a:xfrm>
+                      <a:off x="0" y="0"/>
+                      <a:ext cx="5934075" cy="3333750"/>
+                    </a:xfrm>
+                    <a:prstGeom prst="rect">
+                      <a:avLst/>
+                    </a:prstGeom>
+                    <a:noFill/>
+                    <a:ln>
+                      <a:noFill/>
+                    </a:ln>
+                  </pic:spPr>
+                </pic:pic>
+              </a:graphicData>
+            </a:graphic>
+          </wp:inline>
+        </w:drawing>
+      </w:r>
+    </w:p>
+    <w:p>
+      <w:pPr>
+        <w:rPr>
+          <w:rFonts w:ascii="Times New Roman" w:hAnsi="Times New Roman" w:cs="Times New Roman"/>
+          <w:b/>
+          <w:sz w:val="24"/>
+        </w:rPr>
+      </w:pPr>
+      <w:r>
+        <w:rPr>
+          <w:rFonts w:ascii="Times New Roman" w:hAnsi="Times New Roman" w:cs="Times New Roman"/>
+          <w:b/>
+          <w:sz w:val="24"/>
         </w:rPr>
         <w:br w:type="page"/>
       </w:r>
@@ -585,6 +1005,8 @@
           <w:sz w:val="24"/>
         </w:rPr>
       </w:pPr>
+      <w:bookmarkStart w:id="0" w:name="_GoBack"/>
+      <w:bookmarkEnd w:id="0"/>
       <w:r>
         <w:rPr>
           <w:rFonts w:ascii="Times New Roman" w:hAnsi="Times New Roman" w:cs="Times New Roman"/>
@@ -626,7 +1048,7 @@
         </w:rPr>
         <w:t xml:space="preserve">. Retrieved from </w:t>
       </w:r>
-      <w:hyperlink r:id="rId7" w:history="1">
+      <w:hyperlink r:id="rId10" w:history="1">
         <w:r>
           <w:rPr>
             <w:rStyle w:val="Hyperlink"/>
@@ -702,7 +1124,7 @@
         </w:rPr>
         <w:t xml:space="preserve">Retrieved from </w:t>
       </w:r>
-      <w:hyperlink r:id="rId8" w:history="1">
+      <w:hyperlink r:id="rId11" w:history="1">
         <w:r>
           <w:rPr>
             <w:rStyle w:val="Hyperlink"/>
@@ -711,6 +1133,53 @@
             <w:szCs w:val="24"/>
           </w:rPr>
           <w:t>http://tutorials.jenkov.com/java-util-concurrent/java-fork-and-join-forkjoinpool.html</w:t>
+        </w:r>
+      </w:hyperlink>
+    </w:p>
+    <w:p>
+      <w:pPr>
+        <w:spacing w:after="0" w:line="480" w:lineRule="auto"/>
+        <w:ind w:left="720" w:hanging="720"/>
+        <w:rPr>
+          <w:rFonts w:ascii="Times New Roman" w:hAnsi="Times New Roman" w:cs="Times New Roman"/>
+          <w:sz w:val="24"/>
+          <w:szCs w:val="24"/>
+        </w:rPr>
+      </w:pPr>
+      <w:r>
+        <w:rPr>
+          <w:rFonts w:ascii="Times New Roman" w:hAnsi="Times New Roman" w:cs="Times New Roman"/>
+          <w:sz w:val="24"/>
+          <w:szCs w:val="24"/>
+        </w:rPr>
+        <w:t xml:space="preserve">Subramanian, Karun. (2014). </w:t>
+      </w:r>
+      <w:r>
+        <w:rPr>
+          <w:rFonts w:ascii="Times New Roman" w:hAnsi="Times New Roman" w:cs="Times New Roman"/>
+          <w:i/>
+          <w:sz w:val="24"/>
+          <w:szCs w:val="24"/>
+        </w:rPr>
+        <w:t xml:space="preserve">Top 10 Reasons why your Enterprise Application is slow. </w:t>
+      </w:r>
+      <w:r>
+        <w:rPr>
+          <w:rFonts w:ascii="Times New Roman" w:hAnsi="Times New Roman" w:cs="Times New Roman"/>
+          <w:sz w:val="24"/>
+          <w:szCs w:val="24"/>
+        </w:rPr>
+        <w:t xml:space="preserve">Retrieved from: </w:t>
+      </w:r>
+      <w:hyperlink r:id="rId12" w:history="1">
+        <w:r>
+          <w:rPr>
+            <w:rStyle w:val="Hyperlink"/>
+            <w:rFonts w:ascii="Times New Roman" w:hAnsi="Times New Roman" w:cs="Times New Roman"/>
+            <w:sz w:val="24"/>
+            <w:szCs w:val="24"/>
+          </w:rPr>
+          <w:t>http://karunsubramanian.com/websphere/top-10-reasons-why-your-enterprise-java-application-is-slow/</w:t>
         </w:r>
       </w:hyperlink>
     </w:p>
@@ -1014,6 +1483,119 @@
     </w:lvl>
   </w:abstractNum>
   <w:abstractNum w:abstractNumId="3" w15:restartNumberingAfterBreak="0">
+    <w:nsid w:val="614C65E1"/>
+    <w:multiLevelType w:val="hybridMultilevel"/>
+    <w:tmpl w:val="8A684338"/>
+    <w:lvl w:ilvl="0" w:tplc="04090001">
+      <w:start w:val="1"/>
+      <w:numFmt w:val="bullet"/>
+      <w:lvlText w:val=""/>
+      <w:lvlJc w:val="left"/>
+      <w:pPr>
+        <w:ind w:left="2160" w:hanging="360"/>
+      </w:pPr>
+      <w:rPr>
+        <w:rFonts w:ascii="Symbol" w:hAnsi="Symbol" w:hint="default"/>
+      </w:rPr>
+    </w:lvl>
+    <w:lvl w:ilvl="1" w:tplc="04090003" w:tentative="1">
+      <w:start w:val="1"/>
+      <w:numFmt w:val="bullet"/>
+      <w:lvlText w:val="o"/>
+      <w:lvlJc w:val="left"/>
+      <w:pPr>
+        <w:ind w:left="2880" w:hanging="360"/>
+      </w:pPr>
+      <w:rPr>
+        <w:rFonts w:ascii="Courier New" w:hAnsi="Courier New" w:cs="Courier New" w:hint="default"/>
+      </w:rPr>
+    </w:lvl>
+    <w:lvl w:ilvl="2" w:tplc="04090005" w:tentative="1">
+      <w:start w:val="1"/>
+      <w:numFmt w:val="bullet"/>
+      <w:lvlText w:val=""/>
+      <w:lvlJc w:val="left"/>
+      <w:pPr>
+        <w:ind w:left="3600" w:hanging="360"/>
+      </w:pPr>
+      <w:rPr>
+        <w:rFonts w:ascii="Wingdings" w:hAnsi="Wingdings" w:hint="default"/>
+      </w:rPr>
+    </w:lvl>
+    <w:lvl w:ilvl="3" w:tplc="04090001" w:tentative="1">
+      <w:start w:val="1"/>
+      <w:numFmt w:val="bullet"/>
+      <w:lvlText w:val=""/>
+      <w:lvlJc w:val="left"/>
+      <w:pPr>
+        <w:ind w:left="4320" w:hanging="360"/>
+      </w:pPr>
+      <w:rPr>
+        <w:rFonts w:ascii="Symbol" w:hAnsi="Symbol" w:hint="default"/>
+      </w:rPr>
+    </w:lvl>
+    <w:lvl w:ilvl="4" w:tplc="04090003" w:tentative="1">
+      <w:start w:val="1"/>
+      <w:numFmt w:val="bullet"/>
+      <w:lvlText w:val="o"/>
+      <w:lvlJc w:val="left"/>
+      <w:pPr>
+        <w:ind w:left="5040" w:hanging="360"/>
+      </w:pPr>
+      <w:rPr>
+        <w:rFonts w:ascii="Courier New" w:hAnsi="Courier New" w:cs="Courier New" w:hint="default"/>
+      </w:rPr>
+    </w:lvl>
+    <w:lvl w:ilvl="5" w:tplc="04090005" w:tentative="1">
+      <w:start w:val="1"/>
+      <w:numFmt w:val="bullet"/>
+      <w:lvlText w:val=""/>
+      <w:lvlJc w:val="left"/>
+      <w:pPr>
+        <w:ind w:left="5760" w:hanging="360"/>
+      </w:pPr>
+      <w:rPr>
+        <w:rFonts w:ascii="Wingdings" w:hAnsi="Wingdings" w:hint="default"/>
+      </w:rPr>
+    </w:lvl>
+    <w:lvl w:ilvl="6" w:tplc="04090001" w:tentative="1">
+      <w:start w:val="1"/>
+      <w:numFmt w:val="bullet"/>
+      <w:lvlText w:val=""/>
+      <w:lvlJc w:val="left"/>
+      <w:pPr>
+        <w:ind w:left="6480" w:hanging="360"/>
+      </w:pPr>
+      <w:rPr>
+        <w:rFonts w:ascii="Symbol" w:hAnsi="Symbol" w:hint="default"/>
+      </w:rPr>
+    </w:lvl>
+    <w:lvl w:ilvl="7" w:tplc="04090003" w:tentative="1">
+      <w:start w:val="1"/>
+      <w:numFmt w:val="bullet"/>
+      <w:lvlText w:val="o"/>
+      <w:lvlJc w:val="left"/>
+      <w:pPr>
+        <w:ind w:left="7200" w:hanging="360"/>
+      </w:pPr>
+      <w:rPr>
+        <w:rFonts w:ascii="Courier New" w:hAnsi="Courier New" w:cs="Courier New" w:hint="default"/>
+      </w:rPr>
+    </w:lvl>
+    <w:lvl w:ilvl="8" w:tplc="04090005" w:tentative="1">
+      <w:start w:val="1"/>
+      <w:numFmt w:val="bullet"/>
+      <w:lvlText w:val=""/>
+      <w:lvlJc w:val="left"/>
+      <w:pPr>
+        <w:ind w:left="7920" w:hanging="360"/>
+      </w:pPr>
+      <w:rPr>
+        <w:rFonts w:ascii="Wingdings" w:hAnsi="Wingdings" w:hint="default"/>
+      </w:rPr>
+    </w:lvl>
+  </w:abstractNum>
+  <w:abstractNum w:abstractNumId="4" w15:restartNumberingAfterBreak="0">
     <w:nsid w:val="740377A9"/>
     <w:multiLevelType w:val="hybridMultilevel"/>
     <w:tmpl w:val="051A2CC8"/>
@@ -1102,7 +1684,7 @@
       </w:pPr>
     </w:lvl>
   </w:abstractNum>
-  <w:abstractNum w:abstractNumId="4" w15:restartNumberingAfterBreak="0">
+  <w:abstractNum w:abstractNumId="5" w15:restartNumberingAfterBreak="0">
     <w:nsid w:val="74C5076F"/>
     <w:multiLevelType w:val="hybridMultilevel"/>
     <w:tmpl w:val="CE286F28"/>
@@ -1195,7 +1777,7 @@
     <w:abstractNumId w:val="1"/>
   </w:num>
   <w:num w:numId="2">
-    <w:abstractNumId w:val="4"/>
+    <w:abstractNumId w:val="5"/>
   </w:num>
   <w:num w:numId="3">
     <w:abstractNumId w:val="0"/>
@@ -1204,6 +1786,9 @@
     <w:abstractNumId w:val="2"/>
   </w:num>
   <w:num w:numId="5">
+    <w:abstractNumId w:val="4"/>
+  </w:num>
+  <w:num w:numId="6">
     <w:abstractNumId w:val="3"/>
   </w:num>
 </w:numbering>
@@ -1610,6 +2195,7 @@
   <w:style w:type="character" w:default="1" w:styleId="DefaultParagraphFont">
     <w:name w:val="Default Paragraph Font"/>
     <w:uiPriority w:val="1"/>
+    <w:semiHidden/>
     <w:unhideWhenUsed/>
   </w:style>
   <w:style w:type="table" w:default="1" w:styleId="TableNormal">

</xml_diff>